<commit_message>
Masih Belajar PHP Semangattt
</commit_message>
<xml_diff>
--- a/PZN.docx
+++ b/PZN.docx
@@ -695,7 +695,7 @@
                                     <pic:cNvPicPr/>
                                   </pic:nvPicPr>
                                   <pic:blipFill>
-                                    <a:blip r:embed="rId5"/>
+                                    <a:blip r:embed="rId7"/>
                                     <a:stretch>
                                       <a:fillRect/>
                                     </a:stretch>
@@ -735,7 +735,7 @@
                                     <pic:cNvPicPr/>
                                   </pic:nvPicPr>
                                   <pic:blipFill>
-                                    <a:blip r:embed="rId6"/>
+                                    <a:blip r:embed="rId8"/>
                                     <a:stretch>
                                       <a:fillRect/>
                                     </a:stretch>
@@ -1344,7 +1344,7 @@
                                           <pic:cNvPicPr/>
                                         </pic:nvPicPr>
                                         <pic:blipFill>
-                                          <a:blip r:embed="rId7"/>
+                                          <a:blip r:embed="rId9"/>
                                           <a:stretch>
                                             <a:fillRect/>
                                           </a:stretch>
@@ -1411,7 +1411,7 @@
                                     <pic:cNvPicPr/>
                                   </pic:nvPicPr>
                                   <pic:blipFill>
-                                    <a:blip r:embed="rId7"/>
+                                    <a:blip r:embed="rId10"/>
                                     <a:stretch>
                                       <a:fillRect/>
                                     </a:stretch>
@@ -2092,7 +2092,7 @@
                                           <pic:cNvPicPr/>
                                         </pic:nvPicPr>
                                         <pic:blipFill>
-                                          <a:blip r:embed="rId8"/>
+                                          <a:blip r:embed="rId11"/>
                                           <a:stretch>
                                             <a:fillRect/>
                                           </a:stretch>
@@ -2134,7 +2134,7 @@
                                           <pic:cNvPicPr/>
                                         </pic:nvPicPr>
                                         <pic:blipFill>
-                                          <a:blip r:embed="rId9"/>
+                                          <a:blip r:embed="rId12"/>
                                           <a:stretch>
                                             <a:fillRect/>
                                           </a:stretch>
@@ -2201,7 +2201,7 @@
                                     <pic:cNvPicPr/>
                                   </pic:nvPicPr>
                                   <pic:blipFill>
-                                    <a:blip r:embed="rId8"/>
+                                    <a:blip r:embed="rId13"/>
                                     <a:stretch>
                                       <a:fillRect/>
                                     </a:stretch>
@@ -2243,7 +2243,7 @@
                                     <pic:cNvPicPr/>
                                   </pic:nvPicPr>
                                   <pic:blipFill>
-                                    <a:blip r:embed="rId9"/>
+                                    <a:blip r:embed="rId14"/>
                                     <a:stretch>
                                       <a:fillRect/>
                                     </a:stretch>
@@ -3345,7 +3345,7 @@
                                           <pic:cNvPicPr/>
                                         </pic:nvPicPr>
                                         <pic:blipFill>
-                                          <a:blip r:embed="rId10"/>
+                                          <a:blip r:embed="rId15"/>
                                           <a:stretch>
                                             <a:fillRect/>
                                           </a:stretch>
@@ -3390,7 +3390,7 @@
                                           <pic:cNvPicPr/>
                                         </pic:nvPicPr>
                                         <pic:blipFill>
-                                          <a:blip r:embed="rId11"/>
+                                          <a:blip r:embed="rId16"/>
                                           <a:stretch>
                                             <a:fillRect/>
                                           </a:stretch>
@@ -3465,7 +3465,7 @@
                                     <pic:cNvPicPr/>
                                   </pic:nvPicPr>
                                   <pic:blipFill>
-                                    <a:blip r:embed="rId10"/>
+                                    <a:blip r:embed="rId17"/>
                                     <a:stretch>
                                       <a:fillRect/>
                                     </a:stretch>
@@ -3510,7 +3510,7 @@
                                     <pic:cNvPicPr/>
                                   </pic:nvPicPr>
                                   <pic:blipFill>
-                                    <a:blip r:embed="rId11"/>
+                                    <a:blip r:embed="rId18"/>
                                     <a:stretch>
                                       <a:fillRect/>
                                     </a:stretch>
@@ -3753,14 +3753,7 @@
                                 <w:rFonts w:ascii="Arial Nova Light" w:hAnsi="Arial Nova Light" w:cs="Arial"/>
                                 <w:lang w:val="en-US"/>
                               </w:rPr>
-                              <w:t>untu</w:t>
-                            </w:r>
-                            <w:r>
-                              <w:rPr>
-                                <w:rFonts w:ascii="Arial Nova Light" w:hAnsi="Arial Nova Light" w:cs="Arial"/>
-                                <w:lang w:val="en-US"/>
-                              </w:rPr>
-                              <w:t>k</w:t>
+                              <w:t>untuk</w:t>
                             </w:r>
                             <w:proofErr w:type="spellEnd"/>
                             <w:r>
@@ -4345,7 +4338,7 @@
                                           <pic:cNvPicPr/>
                                         </pic:nvPicPr>
                                         <pic:blipFill>
-                                          <a:blip r:embed="rId12"/>
+                                          <a:blip r:embed="rId19"/>
                                           <a:stretch>
                                             <a:fillRect/>
                                           </a:stretch>
@@ -4390,7 +4383,7 @@
                                           <pic:cNvPicPr/>
                                         </pic:nvPicPr>
                                         <pic:blipFill>
-                                          <a:blip r:embed="rId13"/>
+                                          <a:blip r:embed="rId20"/>
                                           <a:stretch>
                                             <a:fillRect/>
                                           </a:stretch>
@@ -4465,7 +4458,7 @@
                                     <pic:cNvPicPr/>
                                   </pic:nvPicPr>
                                   <pic:blipFill>
-                                    <a:blip r:embed="rId12"/>
+                                    <a:blip r:embed="rId21"/>
                                     <a:stretch>
                                       <a:fillRect/>
                                     </a:stretch>
@@ -4510,7 +4503,7 @@
                                     <pic:cNvPicPr/>
                                   </pic:nvPicPr>
                                   <pic:blipFill>
-                                    <a:blip r:embed="rId13"/>
+                                    <a:blip r:embed="rId22"/>
                                     <a:stretch>
                                       <a:fillRect/>
                                     </a:stretch>
@@ -5085,25 +5078,7 @@
                                 <w:bCs/>
                                 <w:lang w:val="en-US"/>
                               </w:rPr>
-                              <w:t>unset(</w:t>
-                            </w:r>
-                            <w:r>
-                              <w:rPr>
-                                <w:rFonts w:ascii="Arial Nova Light" w:hAnsi="Arial Nova Light" w:cs="Arial"/>
-                                <w:b/>
-                                <w:bCs/>
-                                <w:lang w:val="en-US"/>
-                              </w:rPr>
-                              <w:t>$array[index]</w:t>
-                            </w:r>
-                            <w:r>
-                              <w:rPr>
-                                <w:rFonts w:ascii="Arial Nova Light" w:hAnsi="Arial Nova Light" w:cs="Arial"/>
-                                <w:b/>
-                                <w:bCs/>
-                                <w:lang w:val="en-US"/>
-                              </w:rPr>
-                              <w:t>)</w:t>
+                              <w:t>unset($array[index])</w:t>
                             </w:r>
                             <w:r>
                               <w:rPr>
@@ -5962,7 +5937,7 @@
                                           <pic:cNvPicPr/>
                                         </pic:nvPicPr>
                                         <pic:blipFill>
-                                          <a:blip r:embed="rId14"/>
+                                          <a:blip r:embed="rId23"/>
                                           <a:stretch>
                                             <a:fillRect/>
                                           </a:stretch>
@@ -6007,7 +5982,7 @@
                                           <pic:cNvPicPr/>
                                         </pic:nvPicPr>
                                         <pic:blipFill>
-                                          <a:blip r:embed="rId15"/>
+                                          <a:blip r:embed="rId24"/>
                                           <a:stretch>
                                             <a:fillRect/>
                                           </a:stretch>
@@ -6094,7 +6069,7 @@
                                           <pic:cNvPicPr/>
                                         </pic:nvPicPr>
                                         <pic:blipFill>
-                                          <a:blip r:embed="rId16"/>
+                                          <a:blip r:embed="rId25"/>
                                           <a:stretch>
                                             <a:fillRect/>
                                           </a:stretch>
@@ -6169,7 +6144,7 @@
                                     <pic:cNvPicPr/>
                                   </pic:nvPicPr>
                                   <pic:blipFill>
-                                    <a:blip r:embed="rId14"/>
+                                    <a:blip r:embed="rId26"/>
                                     <a:stretch>
                                       <a:fillRect/>
                                     </a:stretch>
@@ -6214,7 +6189,7 @@
                                     <pic:cNvPicPr/>
                                   </pic:nvPicPr>
                                   <pic:blipFill>
-                                    <a:blip r:embed="rId15"/>
+                                    <a:blip r:embed="rId27"/>
                                     <a:stretch>
                                       <a:fillRect/>
                                     </a:stretch>
@@ -6301,7 +6276,7 @@
                                     <pic:cNvPicPr/>
                                   </pic:nvPicPr>
                                   <pic:blipFill>
-                                    <a:blip r:embed="rId16"/>
+                                    <a:blip r:embed="rId28"/>
                                     <a:stretch>
                                       <a:fillRect/>
                                     </a:stretch>
@@ -6851,25 +6826,7 @@
                                 <w:bCs/>
                                 <w:lang w:val="en-US"/>
                               </w:rPr>
-                              <w:t>a</w:t>
-                            </w:r>
-                            <w:r>
-                              <w:rPr>
-                                <w:rFonts w:ascii="Arial Nova Light" w:hAnsi="Arial Nova Light" w:cs="Arial"/>
-                                <w:b/>
-                                <w:bCs/>
-                                <w:lang w:val="en-US"/>
-                              </w:rPr>
-                              <w:t xml:space="preserve"> ===</w:t>
-                            </w:r>
-                            <w:r>
-                              <w:rPr>
-                                <w:rFonts w:ascii="Arial Nova Light" w:hAnsi="Arial Nova Light" w:cs="Arial"/>
-                                <w:b/>
-                                <w:bCs/>
-                                <w:lang w:val="en-US"/>
-                              </w:rPr>
-                              <w:t xml:space="preserve"> $</w:t>
+                              <w:t>a === $</w:t>
                             </w:r>
                             <w:proofErr w:type="gramStart"/>
                             <w:r>
@@ -7008,8 +6965,9 @@
                                 <w:bCs/>
                                 <w:lang w:val="en-US"/>
                               </w:rPr>
-                              <w:t xml:space="preserve">a </w:t>
-                            </w:r>
+                              <w:t>a !</w:t>
+                            </w:r>
+                            <w:proofErr w:type="gramEnd"/>
                             <w:r>
                               <w:rPr>
                                 <w:rFonts w:ascii="Arial Nova Light" w:hAnsi="Arial Nova Light" w:cs="Arial"/>
@@ -7017,40 +6975,14 @@
                                 <w:bCs/>
                                 <w:lang w:val="en-US"/>
                               </w:rPr>
-                              <w:t>!</w:t>
-                            </w:r>
-                            <w:proofErr w:type="gramEnd"/>
-                            <w:r>
-                              <w:rPr>
-                                <w:rFonts w:ascii="Arial Nova Light" w:hAnsi="Arial Nova Light" w:cs="Arial"/>
-                                <w:b/>
-                                <w:bCs/>
-                                <w:lang w:val="en-US"/>
-                              </w:rPr>
-                              <w:t>=</w:t>
-                            </w:r>
-                            <w:r>
-                              <w:rPr>
-                                <w:rFonts w:ascii="Arial Nova Light" w:hAnsi="Arial Nova Light" w:cs="Arial"/>
-                                <w:b/>
-                                <w:bCs/>
-                                <w:lang w:val="en-US"/>
-                              </w:rPr>
-                              <w:t xml:space="preserve"> $b </w:t>
-                            </w:r>
-                            <w:r>
-                              <w:rPr>
-                                <w:rFonts w:ascii="Arial Nova Light" w:hAnsi="Arial Nova Light" w:cs="Arial"/>
-                                <w:lang w:val="en-US"/>
-                              </w:rPr>
-                              <w:t xml:space="preserve">, </w:t>
-                            </w:r>
-                            <w:r>
-                              <w:rPr>
-                                <w:rFonts w:ascii="Arial Nova Light" w:hAnsi="Arial Nova Light" w:cs="Arial"/>
-                                <w:lang w:val="en-US"/>
-                              </w:rPr>
-                              <w:t xml:space="preserve">true </w:t>
+                              <w:t xml:space="preserve">= $b </w:t>
+                            </w:r>
+                            <w:r>
+                              <w:rPr>
+                                <w:rFonts w:ascii="Arial Nova Light" w:hAnsi="Arial Nova Light" w:cs="Arial"/>
+                                <w:lang w:val="en-US"/>
+                              </w:rPr>
+                              <w:t xml:space="preserve">, true </w:t>
                             </w:r>
                             <w:proofErr w:type="spellStart"/>
                             <w:r>
@@ -7133,25 +7065,7 @@
                                 <w:bCs/>
                                 <w:lang w:val="en-US"/>
                               </w:rPr>
-                              <w:t>=</w:t>
-                            </w:r>
-                            <w:r>
-                              <w:rPr>
-                                <w:rFonts w:ascii="Arial Nova Light" w:hAnsi="Arial Nova Light" w:cs="Arial"/>
-                                <w:b/>
-                                <w:bCs/>
-                                <w:lang w:val="en-US"/>
-                              </w:rPr>
-                              <w:t>=</w:t>
-                            </w:r>
-                            <w:r>
-                              <w:rPr>
-                                <w:rFonts w:ascii="Arial Nova Light" w:hAnsi="Arial Nova Light" w:cs="Arial"/>
-                                <w:b/>
-                                <w:bCs/>
-                                <w:lang w:val="en-US"/>
-                              </w:rPr>
-                              <w:t xml:space="preserve"> $b </w:t>
+                              <w:t xml:space="preserve">== $b </w:t>
                             </w:r>
                             <w:r>
                               <w:rPr>
@@ -7928,27 +7842,6 @@
           <w:lang w:val="en-US"/>
         </w:rPr>
       </w:pPr>
-    </w:p>
-    <w:p>
-      <w:pPr>
-        <w:rPr>
-          <w:lang w:val="en-US"/>
-        </w:rPr>
-      </w:pPr>
-    </w:p>
-    <w:p>
-      <w:pPr>
-        <w:rPr>
-          <w:lang w:val="en-US"/>
-        </w:rPr>
-      </w:pPr>
-    </w:p>
-    <w:p>
-      <w:pPr>
-        <w:rPr>
-          <w:lang w:val="en-US"/>
-        </w:rPr>
-      </w:pPr>
       <w:r>
         <w:rPr>
           <w:noProof/>
@@ -7959,10 +7852,10 @@
               <wp:anchor distT="0" distB="0" distL="114300" distR="114300" simplePos="0" relativeHeight="251680768" behindDoc="0" locked="0" layoutInCell="1" allowOverlap="1" wp14:anchorId="2E2223E3" wp14:editId="6EC792FB">
                 <wp:simplePos x="0" y="0"/>
                 <wp:positionH relativeFrom="column">
-                  <wp:posOffset>-438150</wp:posOffset>
+                  <wp:posOffset>-367030</wp:posOffset>
                 </wp:positionH>
                 <wp:positionV relativeFrom="paragraph">
-                  <wp:posOffset>97790</wp:posOffset>
+                  <wp:posOffset>349885</wp:posOffset>
                 </wp:positionV>
                 <wp:extent cx="6600825" cy="4181475"/>
                 <wp:effectExtent l="0" t="0" r="0" b="0"/>
@@ -7992,9 +7885,7 @@
                             <w:pPr>
                               <w:jc w:val="center"/>
                             </w:pPr>
-                            <w:bookmarkStart w:id="0" w:name="_GoBack"/>
                           </w:p>
-                          <w:bookmarkEnd w:id="0"/>
                           <w:p>
                             <w:pPr>
                               <w:jc w:val="center"/>
@@ -8004,10 +7895,10 @@
                                 <w:noProof/>
                               </w:rPr>
                               <w:drawing>
-                                <wp:inline distT="0" distB="0" distL="0" distR="0" wp14:anchorId="0AA5EB94" wp14:editId="1A4B408B">
-                                  <wp:extent cx="2381250" cy="733425"/>
-                                  <wp:effectExtent l="0" t="0" r="0" b="9525"/>
-                                  <wp:docPr id="37" name="Gambar 37"/>
+                                <wp:inline distT="0" distB="0" distL="0" distR="0" wp14:anchorId="1492601D" wp14:editId="47BF4306">
+                                  <wp:extent cx="1895806" cy="2330118"/>
+                                  <wp:effectExtent l="0" t="0" r="9525" b="0"/>
+                                  <wp:docPr id="5" name="Gambar 5"/>
                                   <wp:cNvGraphicFramePr>
                                     <a:graphicFrameLocks xmlns:a="http://schemas.openxmlformats.org/drawingml/2006/main" noChangeAspect="1"/>
                                   </wp:cNvGraphicFramePr>
@@ -8019,7 +7910,7 @@
                                           <pic:cNvPicPr/>
                                         </pic:nvPicPr>
                                         <pic:blipFill>
-                                          <a:blip r:embed="rId14"/>
+                                          <a:blip r:embed="rId29"/>
                                           <a:stretch>
                                             <a:fillRect/>
                                           </a:stretch>
@@ -8027,7 +7918,7 @@
                                         <pic:spPr>
                                           <a:xfrm>
                                             <a:off x="0" y="0"/>
-                                            <a:ext cx="2381250" cy="733425"/>
+                                            <a:ext cx="1910392" cy="2348045"/>
                                           </a:xfrm>
                                           <a:prstGeom prst="rect">
                                             <a:avLst/>
@@ -8049,10 +7940,10 @@
                                 <w:noProof/>
                               </w:rPr>
                               <w:drawing>
-                                <wp:inline distT="0" distB="0" distL="0" distR="0" wp14:anchorId="53F7DBAD" wp14:editId="66B36B1D">
-                                  <wp:extent cx="2247900" cy="895350"/>
+                                <wp:inline distT="0" distB="0" distL="0" distR="0" wp14:anchorId="11BE487F" wp14:editId="4EAAFC4F">
+                                  <wp:extent cx="4305300" cy="1162050"/>
                                   <wp:effectExtent l="0" t="0" r="0" b="0"/>
-                                  <wp:docPr id="38" name="Gambar 38"/>
+                                  <wp:docPr id="8" name="Gambar 8"/>
                                   <wp:cNvGraphicFramePr>
                                     <a:graphicFrameLocks xmlns:a="http://schemas.openxmlformats.org/drawingml/2006/main" noChangeAspect="1"/>
                                   </wp:cNvGraphicFramePr>
@@ -8064,7 +7955,7 @@
                                           <pic:cNvPicPr/>
                                         </pic:nvPicPr>
                                         <pic:blipFill>
-                                          <a:blip r:embed="rId15"/>
+                                          <a:blip r:embed="rId30"/>
                                           <a:stretch>
                                             <a:fillRect/>
                                           </a:stretch>
@@ -8072,94 +7963,7 @@
                                         <pic:spPr>
                                           <a:xfrm>
                                             <a:off x="0" y="0"/>
-                                            <a:ext cx="2247900" cy="895350"/>
-                                          </a:xfrm>
-                                          <a:prstGeom prst="rect">
-                                            <a:avLst/>
-                                          </a:prstGeom>
-                                        </pic:spPr>
-                                      </pic:pic>
-                                    </a:graphicData>
-                                  </a:graphic>
-                                </wp:inline>
-                              </w:drawing>
-                            </w:r>
-                          </w:p>
-                          <w:p>
-                            <w:pPr>
-                              <w:jc w:val="center"/>
-                              <w:rPr>
-                                <w:lang w:val="en-US"/>
-                              </w:rPr>
-                            </w:pPr>
-                            <w:r>
-                              <w:rPr>
-                                <w:lang w:val="en-US"/>
-                              </w:rPr>
-                              <w:t>//</w:t>
-                            </w:r>
-                            <w:proofErr w:type="spellStart"/>
-                            <w:r>
-                              <w:rPr>
-                                <w:lang w:val="en-US"/>
-                              </w:rPr>
-                              <w:t>ini</w:t>
-                            </w:r>
-                            <w:proofErr w:type="spellEnd"/>
-                            <w:r>
-                              <w:rPr>
-                                <w:lang w:val="en-US"/>
-                              </w:rPr>
-                              <w:t xml:space="preserve"> </w:t>
-                            </w:r>
-                            <w:proofErr w:type="spellStart"/>
-                            <w:r>
-                              <w:rPr>
-                                <w:lang w:val="en-US"/>
-                              </w:rPr>
-                              <w:t>adalah</w:t>
-                            </w:r>
-                            <w:proofErr w:type="spellEnd"/>
-                            <w:r>
-                              <w:rPr>
-                                <w:lang w:val="en-US"/>
-                              </w:rPr>
-                              <w:t xml:space="preserve"> MAP</w:t>
-                            </w:r>
-                          </w:p>
-                          <w:p>
-                            <w:pPr>
-                              <w:jc w:val="center"/>
-                            </w:pPr>
-                            <w:r>
-                              <w:rPr>
-                                <w:noProof/>
-                              </w:rPr>
-                              <w:drawing>
-                                <wp:inline distT="0" distB="0" distL="0" distR="0" wp14:anchorId="0C212DA0" wp14:editId="6FE010CA">
-                                  <wp:extent cx="2238375" cy="1657350"/>
-                                  <wp:effectExtent l="0" t="0" r="9525" b="0"/>
-                                  <wp:docPr id="40" name="Gambar 40"/>
-                                  <wp:cNvGraphicFramePr>
-                                    <a:graphicFrameLocks xmlns:a="http://schemas.openxmlformats.org/drawingml/2006/main" noChangeAspect="1"/>
-                                  </wp:cNvGraphicFramePr>
-                                  <a:graphic xmlns:a="http://schemas.openxmlformats.org/drawingml/2006/main">
-                                    <a:graphicData uri="http://schemas.openxmlformats.org/drawingml/2006/picture">
-                                      <pic:pic xmlns:pic="http://schemas.openxmlformats.org/drawingml/2006/picture">
-                                        <pic:nvPicPr>
-                                          <pic:cNvPr id="1" name=""/>
-                                          <pic:cNvPicPr/>
-                                        </pic:nvPicPr>
-                                        <pic:blipFill>
-                                          <a:blip r:embed="rId16"/>
-                                          <a:stretch>
-                                            <a:fillRect/>
-                                          </a:stretch>
-                                        </pic:blipFill>
-                                        <pic:spPr>
-                                          <a:xfrm>
-                                            <a:off x="0" y="0"/>
-                                            <a:ext cx="2238375" cy="1657350"/>
+                                            <a:ext cx="4305300" cy="1162050"/>
                                           </a:xfrm>
                                           <a:prstGeom prst="rect">
                                             <a:avLst/>
@@ -8194,16 +7998,18 @@
           </mc:Choice>
           <mc:Fallback>
             <w:pict>
-              <v:shape w14:anchorId="2E2223E3" id="Kotak Teks 36" o:spid="_x0000_s1039" type="#_x0000_t202" style="position:absolute;margin-left:-34.5pt;margin-top:7.7pt;width:519.75pt;height:329.25pt;z-index:251680768;visibility:visible;mso-wrap-style:square;mso-width-percent:0;mso-height-percent:0;mso-wrap-distance-left:9pt;mso-wrap-distance-top:0;mso-wrap-distance-right:9pt;mso-wrap-distance-bottom:0;mso-position-horizontal:absolute;mso-position-horizontal-relative:text;mso-position-vertical:absolute;mso-position-vertical-relative:text;mso-width-percent:0;mso-height-percent:0;mso-width-relative:margin;mso-height-relative:margin;v-text-anchor:top" o:gfxdata="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" filled="f" stroked="f" strokeweight=".5pt">
+              <v:shapetype w14:anchorId="2E2223E3" id="_x0000_t202" coordsize="21600,21600" o:spt="202" path="m,l,21600r21600,l21600,xe">
+                <v:stroke joinstyle="miter"/>
+                <v:path gradientshapeok="t" o:connecttype="rect"/>
+              </v:shapetype>
+              <v:shape id="Kotak Teks 36" o:spid="_x0000_s1039" type="#_x0000_t202" style="position:absolute;margin-left:-28.9pt;margin-top:27.55pt;width:519.75pt;height:329.25pt;z-index:251680768;visibility:visible;mso-wrap-style:square;mso-width-percent:0;mso-height-percent:0;mso-wrap-distance-left:9pt;mso-wrap-distance-top:0;mso-wrap-distance-right:9pt;mso-wrap-distance-bottom:0;mso-position-horizontal:absolute;mso-position-horizontal-relative:text;mso-position-vertical:absolute;mso-position-vertical-relative:text;mso-width-percent:0;mso-height-percent:0;mso-width-relative:margin;mso-height-relative:margin;v-text-anchor:top" o:gfxdata="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" filled="f" stroked="f" strokeweight=".5pt">
                 <v:textbox>
                   <w:txbxContent>
                     <w:p>
                       <w:pPr>
                         <w:jc w:val="center"/>
                       </w:pPr>
-                      <w:bookmarkStart w:id="1" w:name="_GoBack"/>
                     </w:p>
-                    <w:bookmarkEnd w:id="1"/>
                     <w:p>
                       <w:pPr>
                         <w:jc w:val="center"/>
@@ -8213,10 +8019,10 @@
                           <w:noProof/>
                         </w:rPr>
                         <w:drawing>
-                          <wp:inline distT="0" distB="0" distL="0" distR="0" wp14:anchorId="0AA5EB94" wp14:editId="1A4B408B">
-                            <wp:extent cx="2381250" cy="733425"/>
-                            <wp:effectExtent l="0" t="0" r="0" b="9525"/>
-                            <wp:docPr id="37" name="Gambar 37"/>
+                          <wp:inline distT="0" distB="0" distL="0" distR="0" wp14:anchorId="1492601D" wp14:editId="47BF4306">
+                            <wp:extent cx="1895806" cy="2330118"/>
+                            <wp:effectExtent l="0" t="0" r="9525" b="0"/>
+                            <wp:docPr id="5" name="Gambar 5"/>
                             <wp:cNvGraphicFramePr>
                               <a:graphicFrameLocks xmlns:a="http://schemas.openxmlformats.org/drawingml/2006/main" noChangeAspect="1"/>
                             </wp:cNvGraphicFramePr>
@@ -8228,7 +8034,7 @@
                                     <pic:cNvPicPr/>
                                   </pic:nvPicPr>
                                   <pic:blipFill>
-                                    <a:blip r:embed="rId14"/>
+                                    <a:blip r:embed="rId29"/>
                                     <a:stretch>
                                       <a:fillRect/>
                                     </a:stretch>
@@ -8236,7 +8042,7 @@
                                   <pic:spPr>
                                     <a:xfrm>
                                       <a:off x="0" y="0"/>
-                                      <a:ext cx="2381250" cy="733425"/>
+                                      <a:ext cx="1910392" cy="2348045"/>
                                     </a:xfrm>
                                     <a:prstGeom prst="rect">
                                       <a:avLst/>
@@ -8258,10 +8064,10 @@
                           <w:noProof/>
                         </w:rPr>
                         <w:drawing>
-                          <wp:inline distT="0" distB="0" distL="0" distR="0" wp14:anchorId="53F7DBAD" wp14:editId="66B36B1D">
-                            <wp:extent cx="2247900" cy="895350"/>
+                          <wp:inline distT="0" distB="0" distL="0" distR="0" wp14:anchorId="11BE487F" wp14:editId="4EAAFC4F">
+                            <wp:extent cx="4305300" cy="1162050"/>
                             <wp:effectExtent l="0" t="0" r="0" b="0"/>
-                            <wp:docPr id="38" name="Gambar 38"/>
+                            <wp:docPr id="8" name="Gambar 8"/>
                             <wp:cNvGraphicFramePr>
                               <a:graphicFrameLocks xmlns:a="http://schemas.openxmlformats.org/drawingml/2006/main" noChangeAspect="1"/>
                             </wp:cNvGraphicFramePr>
@@ -8273,7 +8079,7 @@
                                     <pic:cNvPicPr/>
                                   </pic:nvPicPr>
                                   <pic:blipFill>
-                                    <a:blip r:embed="rId15"/>
+                                    <a:blip r:embed="rId30"/>
                                     <a:stretch>
                                       <a:fillRect/>
                                     </a:stretch>
@@ -8281,7 +8087,7 @@
                                   <pic:spPr>
                                     <a:xfrm>
                                       <a:off x="0" y="0"/>
-                                      <a:ext cx="2247900" cy="895350"/>
+                                      <a:ext cx="4305300" cy="1162050"/>
                                     </a:xfrm>
                                     <a:prstGeom prst="rect">
                                       <a:avLst/>
@@ -8294,22 +8100,775 @@
                         </w:drawing>
                       </w:r>
                     </w:p>
+                  </w:txbxContent>
+                </v:textbox>
+              </v:shape>
+            </w:pict>
+          </mc:Fallback>
+        </mc:AlternateContent>
+      </w:r>
+    </w:p>
+    <w:p>
+      <w:pPr>
+        <w:rPr>
+          <w:lang w:val="en-US"/>
+        </w:rPr>
+      </w:pPr>
+    </w:p>
+    <w:p>
+      <w:pPr>
+        <w:rPr>
+          <w:lang w:val="en-US"/>
+        </w:rPr>
+      </w:pPr>
+    </w:p>
+    <w:p>
+      <w:pPr>
+        <w:rPr>
+          <w:lang w:val="en-US"/>
+        </w:rPr>
+      </w:pPr>
+    </w:p>
+    <w:p>
+      <w:pPr>
+        <w:rPr>
+          <w:lang w:val="en-US"/>
+        </w:rPr>
+      </w:pPr>
+    </w:p>
+    <w:p>
+      <w:pPr>
+        <w:tabs>
+          <w:tab w:val="left" w:pos="3105"/>
+        </w:tabs>
+        <w:rPr>
+          <w:lang w:val="en-US"/>
+        </w:rPr>
+      </w:pPr>
+    </w:p>
+    <w:p>
+      <w:pPr>
+        <w:tabs>
+          <w:tab w:val="left" w:pos="3105"/>
+        </w:tabs>
+        <w:rPr>
+          <w:lang w:val="en-US"/>
+        </w:rPr>
+      </w:pPr>
+    </w:p>
+    <w:p>
+      <w:pPr>
+        <w:tabs>
+          <w:tab w:val="left" w:pos="3105"/>
+        </w:tabs>
+        <w:rPr>
+          <w:lang w:val="en-US"/>
+        </w:rPr>
+      </w:pPr>
+    </w:p>
+    <w:p>
+      <w:pPr>
+        <w:tabs>
+          <w:tab w:val="left" w:pos="3105"/>
+        </w:tabs>
+        <w:rPr>
+          <w:lang w:val="en-US"/>
+        </w:rPr>
+      </w:pPr>
+    </w:p>
+    <w:p>
+      <w:pPr>
+        <w:tabs>
+          <w:tab w:val="left" w:pos="3105"/>
+        </w:tabs>
+        <w:rPr>
+          <w:lang w:val="en-US"/>
+        </w:rPr>
+      </w:pPr>
+    </w:p>
+    <w:p>
+      <w:pPr>
+        <w:tabs>
+          <w:tab w:val="left" w:pos="3105"/>
+        </w:tabs>
+        <w:rPr>
+          <w:lang w:val="en-US"/>
+        </w:rPr>
+      </w:pPr>
+    </w:p>
+    <w:p>
+      <w:pPr>
+        <w:tabs>
+          <w:tab w:val="left" w:pos="3105"/>
+        </w:tabs>
+        <w:rPr>
+          <w:lang w:val="en-US"/>
+        </w:rPr>
+      </w:pPr>
+    </w:p>
+    <w:p>
+      <w:pPr>
+        <w:tabs>
+          <w:tab w:val="left" w:pos="3105"/>
+        </w:tabs>
+        <w:rPr>
+          <w:lang w:val="en-US"/>
+        </w:rPr>
+      </w:pPr>
+    </w:p>
+    <w:p>
+      <w:pPr>
+        <w:tabs>
+          <w:tab w:val="left" w:pos="3105"/>
+        </w:tabs>
+        <w:rPr>
+          <w:lang w:val="en-US"/>
+        </w:rPr>
+      </w:pPr>
+    </w:p>
+    <w:p>
+      <w:pPr>
+        <w:tabs>
+          <w:tab w:val="left" w:pos="3105"/>
+        </w:tabs>
+        <w:rPr>
+          <w:lang w:val="en-US"/>
+        </w:rPr>
+      </w:pPr>
+    </w:p>
+    <w:p>
+      <w:pPr>
+        <w:tabs>
+          <w:tab w:val="left" w:pos="3105"/>
+        </w:tabs>
+        <w:rPr>
+          <w:lang w:val="en-US"/>
+        </w:rPr>
+      </w:pPr>
+    </w:p>
+    <w:p>
+      <w:pPr>
+        <w:tabs>
+          <w:tab w:val="left" w:pos="3105"/>
+        </w:tabs>
+        <w:rPr>
+          <w:lang w:val="en-US"/>
+        </w:rPr>
+      </w:pPr>
+    </w:p>
+    <w:p>
+      <w:pPr>
+        <w:tabs>
+          <w:tab w:val="left" w:pos="3105"/>
+        </w:tabs>
+        <w:rPr>
+          <w:lang w:val="en-US"/>
+        </w:rPr>
+      </w:pPr>
+    </w:p>
+    <w:p>
+      <w:pPr>
+        <w:tabs>
+          <w:tab w:val="left" w:pos="3105"/>
+        </w:tabs>
+        <w:rPr>
+          <w:lang w:val="en-US"/>
+        </w:rPr>
+      </w:pPr>
+    </w:p>
+    <w:p>
+      <w:pPr>
+        <w:tabs>
+          <w:tab w:val="left" w:pos="3105"/>
+        </w:tabs>
+        <w:rPr>
+          <w:lang w:val="en-US"/>
+        </w:rPr>
+      </w:pPr>
+    </w:p>
+    <w:p>
+      <w:pPr>
+        <w:tabs>
+          <w:tab w:val="left" w:pos="3105"/>
+        </w:tabs>
+        <w:rPr>
+          <w:lang w:val="en-US"/>
+        </w:rPr>
+      </w:pPr>
+    </w:p>
+    <w:p>
+      <w:pPr>
+        <w:tabs>
+          <w:tab w:val="left" w:pos="3105"/>
+        </w:tabs>
+        <w:rPr>
+          <w:lang w:val="en-US"/>
+        </w:rPr>
+      </w:pPr>
+    </w:p>
+    <w:p>
+      <w:pPr>
+        <w:tabs>
+          <w:tab w:val="left" w:pos="3105"/>
+        </w:tabs>
+        <w:rPr>
+          <w:lang w:val="en-US"/>
+        </w:rPr>
+      </w:pPr>
+    </w:p>
+    <w:p>
+      <w:pPr>
+        <w:tabs>
+          <w:tab w:val="left" w:pos="3105"/>
+        </w:tabs>
+        <w:rPr>
+          <w:lang w:val="en-US"/>
+        </w:rPr>
+      </w:pPr>
+    </w:p>
+    <w:p>
+      <w:pPr>
+        <w:tabs>
+          <w:tab w:val="left" w:pos="3105"/>
+        </w:tabs>
+        <w:rPr>
+          <w:lang w:val="en-US"/>
+        </w:rPr>
+      </w:pPr>
+    </w:p>
+    <w:p>
+      <w:pPr>
+        <w:pStyle w:val="DaftarParagraf"/>
+        <w:numPr>
+          <w:ilvl w:val="0"/>
+          <w:numId w:val="1"/>
+        </w:numPr>
+        <w:tabs>
+          <w:tab w:val="left" w:pos="2629"/>
+        </w:tabs>
+        <w:rPr>
+          <w:sz w:val="28"/>
+          <w:szCs w:val="28"/>
+          <w:lang w:val="en-US"/>
+        </w:rPr>
+      </w:pPr>
+      <w:r>
+        <w:rPr>
+          <w:b/>
+          <w:bCs/>
+          <w:sz w:val="28"/>
+          <w:szCs w:val="28"/>
+          <w:lang w:val="en-US"/>
+        </w:rPr>
+        <w:lastRenderedPageBreak/>
+        <w:t>KONVERSI</w:t>
+      </w:r>
+    </w:p>
+    <w:p>
+      <w:pPr>
+        <w:pStyle w:val="DaftarParagraf"/>
+        <w:tabs>
+          <w:tab w:val="left" w:pos="2629"/>
+        </w:tabs>
+        <w:rPr>
+          <w:sz w:val="28"/>
+          <w:szCs w:val="28"/>
+          <w:lang w:val="en-US"/>
+        </w:rPr>
+      </w:pPr>
+      <w:r>
+        <w:rPr>
+          <w:noProof/>
+          <w:lang w:val="en-US"/>
+        </w:rPr>
+        <mc:AlternateContent>
+          <mc:Choice Requires="wps">
+            <w:drawing>
+              <wp:anchor distT="0" distB="0" distL="114300" distR="114300" simplePos="0" relativeHeight="251682816" behindDoc="0" locked="0" layoutInCell="1" allowOverlap="1" wp14:anchorId="49AB9C32" wp14:editId="57940474">
+                <wp:simplePos x="0" y="0"/>
+                <wp:positionH relativeFrom="column">
+                  <wp:posOffset>-588397</wp:posOffset>
+                </wp:positionH>
+                <wp:positionV relativeFrom="paragraph">
+                  <wp:posOffset>241190</wp:posOffset>
+                </wp:positionV>
+                <wp:extent cx="6953250" cy="1852653"/>
+                <wp:effectExtent l="0" t="0" r="19050" b="14605"/>
+                <wp:wrapNone/>
+                <wp:docPr id="9" name="Persegi Panjang: Sudut Lengkung 9"/>
+                <wp:cNvGraphicFramePr/>
+                <a:graphic xmlns:a="http://schemas.openxmlformats.org/drawingml/2006/main">
+                  <a:graphicData uri="http://schemas.microsoft.com/office/word/2010/wordprocessingShape">
+                    <wps:wsp>
+                      <wps:cNvSpPr/>
+                      <wps:spPr>
+                        <a:xfrm>
+                          <a:off x="0" y="0"/>
+                          <a:ext cx="6953250" cy="1852653"/>
+                        </a:xfrm>
+                        <a:prstGeom prst="roundRect">
+                          <a:avLst/>
+                        </a:prstGeom>
+                      </wps:spPr>
+                      <wps:style>
+                        <a:lnRef idx="1">
+                          <a:schemeClr val="accent6"/>
+                        </a:lnRef>
+                        <a:fillRef idx="2">
+                          <a:schemeClr val="accent6"/>
+                        </a:fillRef>
+                        <a:effectRef idx="1">
+                          <a:schemeClr val="accent6"/>
+                        </a:effectRef>
+                        <a:fontRef idx="minor">
+                          <a:schemeClr val="dk1"/>
+                        </a:fontRef>
+                      </wps:style>
+                      <wps:txbx>
+                        <w:txbxContent>
+                          <w:p>
+                            <w:pPr>
+                              <w:pStyle w:val="DaftarParagraf"/>
+                              <w:tabs>
+                                <w:tab w:val="left" w:pos="1020"/>
+                              </w:tabs>
+                              <w:rPr>
+                                <w:rFonts w:ascii="Arial Nova Light" w:hAnsi="Arial Nova Light"/>
+                                <w:b/>
+                                <w:bCs/>
+                                <w:lang w:val="en-US"/>
+                              </w:rPr>
+                            </w:pPr>
+                            <w:r>
+                              <w:rPr>
+                                <w:rFonts w:ascii="Arial Nova Light" w:hAnsi="Arial Nova Light"/>
+                                <w:lang w:val="en-US"/>
+                              </w:rPr>
+                              <w:tab/>
+                            </w:r>
+                            <w:r>
+                              <w:rPr>
+                                <w:rFonts w:ascii="Arial Nova Light" w:hAnsi="Arial Nova Light"/>
+                                <w:b/>
+                                <w:bCs/>
+                                <w:lang w:val="en-US"/>
+                              </w:rPr>
+                              <w:t>DEFINISI</w:t>
+                            </w:r>
+                          </w:p>
+                          <w:p>
+                            <w:pPr>
+                              <w:pStyle w:val="DaftarParagraf"/>
+                              <w:tabs>
+                                <w:tab w:val="left" w:pos="1020"/>
+                              </w:tabs>
+                              <w:rPr>
+                                <w:rFonts w:ascii="Arial Nova Light" w:hAnsi="Arial Nova Light" w:cs="Arial"/>
+                                <w:b/>
+                                <w:bCs/>
+                                <w:lang w:val="en-US"/>
+                              </w:rPr>
+                            </w:pPr>
+                          </w:p>
+                          <w:p>
+                            <w:pPr>
+                              <w:pStyle w:val="DaftarParagraf"/>
+                              <w:numPr>
+                                <w:ilvl w:val="0"/>
+                                <w:numId w:val="2"/>
+                              </w:numPr>
+                              <w:tabs>
+                                <w:tab w:val="left" w:pos="1020"/>
+                              </w:tabs>
+                              <w:spacing w:line="360" w:lineRule="auto"/>
+                            </w:pPr>
+                            <w:r>
+                              <w:rPr>
+                                <w:rFonts w:ascii="Arial Nova Light" w:hAnsi="Arial Nova Light" w:cs="Arial"/>
+                                <w:b/>
+                                <w:bCs/>
+                                <w:lang w:val="en-US"/>
+                              </w:rPr>
+                              <w:t>$</w:t>
+                            </w:r>
+                            <w:proofErr w:type="spellStart"/>
+                            <w:r>
+                              <w:rPr>
+                                <w:rFonts w:ascii="Arial Nova Light" w:hAnsi="Arial Nova Light" w:cs="Arial"/>
+                                <w:b/>
+                                <w:bCs/>
+                                <w:lang w:val="en-US"/>
+                              </w:rPr>
+                              <w:t>valueString</w:t>
+                            </w:r>
+                            <w:proofErr w:type="spellEnd"/>
+                            <w:r>
+                              <w:rPr>
+                                <w:rFonts w:ascii="Arial Nova Light" w:hAnsi="Arial Nova Light" w:cs="Arial"/>
+                                <w:b/>
+                                <w:bCs/>
+                                <w:lang w:val="en-US"/>
+                              </w:rPr>
+                              <w:t xml:space="preserve"> = (string)</w:t>
+                            </w:r>
+                            <w:proofErr w:type="gramStart"/>
+                            <w:r>
+                              <w:rPr>
+                                <w:rFonts w:ascii="Arial Nova Light" w:hAnsi="Arial Nova Light" w:cs="Arial"/>
+                                <w:b/>
+                                <w:bCs/>
+                                <w:lang w:val="en-US"/>
+                              </w:rPr>
+                              <w:t>100;,</w:t>
+                            </w:r>
+                            <w:proofErr w:type="gramEnd"/>
+                            <w:r>
+                              <w:rPr>
+                                <w:rFonts w:ascii="Arial Nova Light" w:hAnsi="Arial Nova Light" w:cs="Arial"/>
+                                <w:b/>
+                                <w:bCs/>
+                                <w:lang w:val="en-US"/>
+                              </w:rPr>
+                              <w:t xml:space="preserve"> </w:t>
+                            </w:r>
+                            <w:proofErr w:type="spellStart"/>
+                            <w:r>
+                              <w:rPr>
+                                <w:rFonts w:ascii="Arial Nova Light" w:hAnsi="Arial Nova Light" w:cs="Arial"/>
+                                <w:lang w:val="en-US"/>
+                              </w:rPr>
+                              <w:t>ini</w:t>
+                            </w:r>
+                            <w:proofErr w:type="spellEnd"/>
+                            <w:r>
+                              <w:rPr>
+                                <w:rFonts w:ascii="Arial Nova Light" w:hAnsi="Arial Nova Light" w:cs="Arial"/>
+                                <w:lang w:val="en-US"/>
+                              </w:rPr>
+                              <w:t xml:space="preserve"> </w:t>
+                            </w:r>
+                            <w:proofErr w:type="spellStart"/>
+                            <w:r>
+                              <w:rPr>
+                                <w:rFonts w:ascii="Arial Nova Light" w:hAnsi="Arial Nova Light" w:cs="Arial"/>
+                                <w:lang w:val="en-US"/>
+                              </w:rPr>
+                              <w:t>akan</w:t>
+                            </w:r>
+                            <w:proofErr w:type="spellEnd"/>
+                            <w:r>
+                              <w:rPr>
+                                <w:rFonts w:ascii="Arial Nova Light" w:hAnsi="Arial Nova Light" w:cs="Arial"/>
+                                <w:lang w:val="en-US"/>
+                              </w:rPr>
+                              <w:t xml:space="preserve"> </w:t>
+                            </w:r>
+                            <w:proofErr w:type="spellStart"/>
+                            <w:r>
+                              <w:rPr>
+                                <w:rFonts w:ascii="Arial Nova Light" w:hAnsi="Arial Nova Light" w:cs="Arial"/>
+                                <w:lang w:val="en-US"/>
+                              </w:rPr>
+                              <w:t>mengubah</w:t>
+                            </w:r>
+                            <w:proofErr w:type="spellEnd"/>
+                            <w:r>
+                              <w:rPr>
+                                <w:rFonts w:ascii="Arial Nova Light" w:hAnsi="Arial Nova Light" w:cs="Arial"/>
+                                <w:lang w:val="en-US"/>
+                              </w:rPr>
+                              <w:t xml:space="preserve"> integer </w:t>
+                            </w:r>
+                            <w:proofErr w:type="spellStart"/>
+                            <w:r>
+                              <w:rPr>
+                                <w:rFonts w:ascii="Arial Nova Light" w:hAnsi="Arial Nova Light" w:cs="Arial"/>
+                                <w:lang w:val="en-US"/>
+                              </w:rPr>
+                              <w:t>menjadi</w:t>
+                            </w:r>
+                            <w:proofErr w:type="spellEnd"/>
+                            <w:r>
+                              <w:rPr>
+                                <w:rFonts w:ascii="Arial Nova Light" w:hAnsi="Arial Nova Light" w:cs="Arial"/>
+                                <w:lang w:val="en-US"/>
+                              </w:rPr>
+                              <w:t xml:space="preserve"> string. Kita </w:t>
+                            </w:r>
+                            <w:proofErr w:type="spellStart"/>
+                            <w:r>
+                              <w:rPr>
+                                <w:rFonts w:ascii="Arial Nova Light" w:hAnsi="Arial Nova Light" w:cs="Arial"/>
+                                <w:lang w:val="en-US"/>
+                              </w:rPr>
+                              <w:t>bisa</w:t>
+                            </w:r>
+                            <w:proofErr w:type="spellEnd"/>
+                            <w:r>
+                              <w:rPr>
+                                <w:rFonts w:ascii="Arial Nova Light" w:hAnsi="Arial Nova Light" w:cs="Arial"/>
+                                <w:lang w:val="en-US"/>
+                              </w:rPr>
+                              <w:t xml:space="preserve"> </w:t>
+                            </w:r>
+                            <w:proofErr w:type="spellStart"/>
+                            <w:r>
+                              <w:rPr>
+                                <w:rFonts w:ascii="Arial Nova Light" w:hAnsi="Arial Nova Light" w:cs="Arial"/>
+                                <w:lang w:val="en-US"/>
+                              </w:rPr>
+                              <w:t>mengubah</w:t>
+                            </w:r>
+                            <w:proofErr w:type="spellEnd"/>
+                            <w:r>
+                              <w:rPr>
+                                <w:rFonts w:ascii="Arial Nova Light" w:hAnsi="Arial Nova Light" w:cs="Arial"/>
+                                <w:lang w:val="en-US"/>
+                              </w:rPr>
+                              <w:t xml:space="preserve"> </w:t>
+                            </w:r>
+                            <w:proofErr w:type="spellStart"/>
+                            <w:r>
+                              <w:rPr>
+                                <w:rFonts w:ascii="Arial Nova Light" w:hAnsi="Arial Nova Light" w:cs="Arial"/>
+                                <w:lang w:val="en-US"/>
+                              </w:rPr>
+                              <w:t>menjadi</w:t>
+                            </w:r>
+                            <w:proofErr w:type="spellEnd"/>
+                            <w:r>
+                              <w:rPr>
+                                <w:rFonts w:ascii="Arial Nova Light" w:hAnsi="Arial Nova Light" w:cs="Arial"/>
+                                <w:lang w:val="en-US"/>
+                              </w:rPr>
+                              <w:t xml:space="preserve"> float</w:t>
+                            </w:r>
+                            <w:r>
+                              <w:rPr>
+                                <w:rFonts w:ascii="Arial Nova Light" w:hAnsi="Arial Nova Light" w:cs="Arial"/>
+                                <w:lang w:val="en-US"/>
+                              </w:rPr>
+                              <w:t xml:space="preserve"> dan int </w:t>
+                            </w:r>
+                            <w:proofErr w:type="spellStart"/>
+                            <w:r>
+                              <w:rPr>
+                                <w:rFonts w:ascii="Arial Nova Light" w:hAnsi="Arial Nova Light" w:cs="Arial"/>
+                                <w:lang w:val="en-US"/>
+                              </w:rPr>
+                              <w:t>dengan</w:t>
+                            </w:r>
+                            <w:proofErr w:type="spellEnd"/>
+                            <w:r>
+                              <w:rPr>
+                                <w:rFonts w:ascii="Arial Nova Light" w:hAnsi="Arial Nova Light" w:cs="Arial"/>
+                                <w:lang w:val="en-US"/>
+                              </w:rPr>
+                              <w:t xml:space="preserve"> </w:t>
+                            </w:r>
+                            <w:proofErr w:type="spellStart"/>
+                            <w:r>
+                              <w:rPr>
+                                <w:rFonts w:ascii="Arial Nova Light" w:hAnsi="Arial Nova Light" w:cs="Arial"/>
+                                <w:lang w:val="en-US"/>
+                              </w:rPr>
+                              <w:t>mengubah</w:t>
+                            </w:r>
+                            <w:proofErr w:type="spellEnd"/>
+                            <w:r>
+                              <w:rPr>
+                                <w:rFonts w:ascii="Arial Nova Light" w:hAnsi="Arial Nova Light" w:cs="Arial"/>
+                                <w:lang w:val="en-US"/>
+                              </w:rPr>
+                              <w:t xml:space="preserve"> yang </w:t>
+                            </w:r>
+                            <w:proofErr w:type="spellStart"/>
+                            <w:r>
+                              <w:rPr>
+                                <w:rFonts w:ascii="Arial Nova Light" w:hAnsi="Arial Nova Light" w:cs="Arial"/>
+                                <w:lang w:val="en-US"/>
+                              </w:rPr>
+                              <w:t>ada</w:t>
+                            </w:r>
+                            <w:proofErr w:type="spellEnd"/>
+                            <w:r>
+                              <w:rPr>
+                                <w:rFonts w:ascii="Arial Nova Light" w:hAnsi="Arial Nova Light" w:cs="Arial"/>
+                                <w:lang w:val="en-US"/>
+                              </w:rPr>
+                              <w:t xml:space="preserve"> di </w:t>
+                            </w:r>
+                            <w:proofErr w:type="spellStart"/>
+                            <w:r>
+                              <w:rPr>
+                                <w:rFonts w:ascii="Arial Nova Light" w:hAnsi="Arial Nova Light" w:cs="Arial"/>
+                                <w:lang w:val="en-US"/>
+                              </w:rPr>
+                              <w:t>dalam</w:t>
+                            </w:r>
+                            <w:proofErr w:type="spellEnd"/>
+                            <w:r>
+                              <w:rPr>
+                                <w:rFonts w:ascii="Arial Nova Light" w:hAnsi="Arial Nova Light" w:cs="Arial"/>
+                                <w:lang w:val="en-US"/>
+                              </w:rPr>
+                              <w:t xml:space="preserve"> </w:t>
+                            </w:r>
+                            <w:proofErr w:type="gramStart"/>
+                            <w:r>
+                              <w:rPr>
+                                <w:rFonts w:ascii="Arial Nova Light" w:hAnsi="Arial Nova Light" w:cs="Arial"/>
+                                <w:lang w:val="en-US"/>
+                              </w:rPr>
+                              <w:t>( )</w:t>
+                            </w:r>
+                            <w:proofErr w:type="gramEnd"/>
+                            <w:r>
+                              <w:rPr>
+                                <w:rFonts w:ascii="Arial Nova Light" w:hAnsi="Arial Nova Light" w:cs="Arial"/>
+                                <w:lang w:val="en-US"/>
+                              </w:rPr>
+                              <w:t>.</w:t>
+                            </w:r>
+                          </w:p>
+                        </w:txbxContent>
+                      </wps:txbx>
+                      <wps:bodyPr rot="0" spcFirstLastPara="0" vertOverflow="overflow" horzOverflow="overflow" vert="horz" wrap="square" lIns="91440" tIns="45720" rIns="91440" bIns="45720" numCol="1" spcCol="0" rtlCol="0" fromWordArt="0" anchor="ctr" anchorCtr="0" forceAA="0" compatLnSpc="1">
+                        <a:prstTxWarp prst="textNoShape">
+                          <a:avLst/>
+                        </a:prstTxWarp>
+                        <a:noAutofit/>
+                      </wps:bodyPr>
+                    </wps:wsp>
+                  </a:graphicData>
+                </a:graphic>
+                <wp14:sizeRelH relativeFrom="margin">
+                  <wp14:pctWidth>0</wp14:pctWidth>
+                </wp14:sizeRelH>
+                <wp14:sizeRelV relativeFrom="margin">
+                  <wp14:pctHeight>0</wp14:pctHeight>
+                </wp14:sizeRelV>
+              </wp:anchor>
+            </w:drawing>
+          </mc:Choice>
+          <mc:Fallback>
+            <w:pict>
+              <v:roundrect w14:anchorId="49AB9C32" id="Persegi Panjang: Sudut Lengkung 9" o:spid="_x0000_s1040" style="position:absolute;left:0;text-align:left;margin-left:-46.35pt;margin-top:19pt;width:547.5pt;height:145.9pt;z-index:251682816;visibility:visible;mso-wrap-style:square;mso-width-percent:0;mso-height-percent:0;mso-wrap-distance-left:9pt;mso-wrap-distance-top:0;mso-wrap-distance-right:9pt;mso-wrap-distance-bottom:0;mso-position-horizontal:absolute;mso-position-horizontal-relative:text;mso-position-vertical:absolute;mso-position-vertical-relative:text;mso-width-percent:0;mso-height-percent:0;mso-width-relative:margin;mso-height-relative:margin;v-text-anchor:middle" arcsize="10923f" o:gfxdata="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" fillcolor="#9ecb81 [2169]" strokecolor="#70ad47 [3209]" strokeweight=".5pt">
+                <v:fill color2="#8ac066 [2617]" rotate="t" colors="0 #b5d5a7;.5 #aace99;1 #9cca86" focus="100%" type="gradient">
+                  <o:fill v:ext="view" type="gradientUnscaled"/>
+                </v:fill>
+                <v:stroke joinstyle="miter"/>
+                <v:textbox>
+                  <w:txbxContent>
                     <w:p>
                       <w:pPr>
-                        <w:jc w:val="center"/>
-                        <w:rPr>
+                        <w:pStyle w:val="DaftarParagraf"/>
+                        <w:tabs>
+                          <w:tab w:val="left" w:pos="1020"/>
+                        </w:tabs>
+                        <w:rPr>
+                          <w:rFonts w:ascii="Arial Nova Light" w:hAnsi="Arial Nova Light"/>
+                          <w:b/>
+                          <w:bCs/>
                           <w:lang w:val="en-US"/>
                         </w:rPr>
                       </w:pPr>
                       <w:r>
                         <w:rPr>
-                          <w:lang w:val="en-US"/>
-                        </w:rPr>
-                        <w:t>//</w:t>
+                          <w:rFonts w:ascii="Arial Nova Light" w:hAnsi="Arial Nova Light"/>
+                          <w:lang w:val="en-US"/>
+                        </w:rPr>
+                        <w:tab/>
+                      </w:r>
+                      <w:r>
+                        <w:rPr>
+                          <w:rFonts w:ascii="Arial Nova Light" w:hAnsi="Arial Nova Light"/>
+                          <w:b/>
+                          <w:bCs/>
+                          <w:lang w:val="en-US"/>
+                        </w:rPr>
+                        <w:t>DEFINISI</w:t>
+                      </w:r>
+                    </w:p>
+                    <w:p>
+                      <w:pPr>
+                        <w:pStyle w:val="DaftarParagraf"/>
+                        <w:tabs>
+                          <w:tab w:val="left" w:pos="1020"/>
+                        </w:tabs>
+                        <w:rPr>
+                          <w:rFonts w:ascii="Arial Nova Light" w:hAnsi="Arial Nova Light" w:cs="Arial"/>
+                          <w:b/>
+                          <w:bCs/>
+                          <w:lang w:val="en-US"/>
+                        </w:rPr>
+                      </w:pPr>
+                    </w:p>
+                    <w:p>
+                      <w:pPr>
+                        <w:pStyle w:val="DaftarParagraf"/>
+                        <w:numPr>
+                          <w:ilvl w:val="0"/>
+                          <w:numId w:val="2"/>
+                        </w:numPr>
+                        <w:tabs>
+                          <w:tab w:val="left" w:pos="1020"/>
+                        </w:tabs>
+                        <w:spacing w:line="360" w:lineRule="auto"/>
+                      </w:pPr>
+                      <w:r>
+                        <w:rPr>
+                          <w:rFonts w:ascii="Arial Nova Light" w:hAnsi="Arial Nova Light" w:cs="Arial"/>
+                          <w:b/>
+                          <w:bCs/>
+                          <w:lang w:val="en-US"/>
+                        </w:rPr>
+                        <w:t>$</w:t>
                       </w:r>
                       <w:proofErr w:type="spellStart"/>
                       <w:r>
                         <w:rPr>
+                          <w:rFonts w:ascii="Arial Nova Light" w:hAnsi="Arial Nova Light" w:cs="Arial"/>
+                          <w:b/>
+                          <w:bCs/>
+                          <w:lang w:val="en-US"/>
+                        </w:rPr>
+                        <w:t>valueString</w:t>
+                      </w:r>
+                      <w:proofErr w:type="spellEnd"/>
+                      <w:r>
+                        <w:rPr>
+                          <w:rFonts w:ascii="Arial Nova Light" w:hAnsi="Arial Nova Light" w:cs="Arial"/>
+                          <w:b/>
+                          <w:bCs/>
+                          <w:lang w:val="en-US"/>
+                        </w:rPr>
+                        <w:t xml:space="preserve"> = (string)</w:t>
+                      </w:r>
+                      <w:proofErr w:type="gramStart"/>
+                      <w:r>
+                        <w:rPr>
+                          <w:rFonts w:ascii="Arial Nova Light" w:hAnsi="Arial Nova Light" w:cs="Arial"/>
+                          <w:b/>
+                          <w:bCs/>
+                          <w:lang w:val="en-US"/>
+                        </w:rPr>
+                        <w:t>100;,</w:t>
+                      </w:r>
+                      <w:proofErr w:type="gramEnd"/>
+                      <w:r>
+                        <w:rPr>
+                          <w:rFonts w:ascii="Arial Nova Light" w:hAnsi="Arial Nova Light" w:cs="Arial"/>
+                          <w:b/>
+                          <w:bCs/>
+                          <w:lang w:val="en-US"/>
+                        </w:rPr>
+                        <w:t xml:space="preserve"> </w:t>
+                      </w:r>
+                      <w:proofErr w:type="spellStart"/>
+                      <w:r>
+                        <w:rPr>
+                          <w:rFonts w:ascii="Arial Nova Light" w:hAnsi="Arial Nova Light" w:cs="Arial"/>
                           <w:lang w:val="en-US"/>
                         </w:rPr>
                         <w:t>ini</w:t>
@@ -8317,6 +8876,7 @@
                       <w:proofErr w:type="spellEnd"/>
                       <w:r>
                         <w:rPr>
+                          <w:rFonts w:ascii="Arial Nova Light" w:hAnsi="Arial Nova Light" w:cs="Arial"/>
                           <w:lang w:val="en-US"/>
                         </w:rPr>
                         <w:t xml:space="preserve"> </w:t>
@@ -8324,31 +8884,412 @@
                       <w:proofErr w:type="spellStart"/>
                       <w:r>
                         <w:rPr>
-                          <w:lang w:val="en-US"/>
-                        </w:rPr>
-                        <w:t>adalah</w:t>
+                          <w:rFonts w:ascii="Arial Nova Light" w:hAnsi="Arial Nova Light" w:cs="Arial"/>
+                          <w:lang w:val="en-US"/>
+                        </w:rPr>
+                        <w:t>akan</w:t>
                       </w:r>
                       <w:proofErr w:type="spellEnd"/>
                       <w:r>
                         <w:rPr>
-                          <w:lang w:val="en-US"/>
-                        </w:rPr>
-                        <w:t xml:space="preserve"> MAP</w:t>
+                          <w:rFonts w:ascii="Arial Nova Light" w:hAnsi="Arial Nova Light" w:cs="Arial"/>
+                          <w:lang w:val="en-US"/>
+                        </w:rPr>
+                        <w:t xml:space="preserve"> </w:t>
+                      </w:r>
+                      <w:proofErr w:type="spellStart"/>
+                      <w:r>
+                        <w:rPr>
+                          <w:rFonts w:ascii="Arial Nova Light" w:hAnsi="Arial Nova Light" w:cs="Arial"/>
+                          <w:lang w:val="en-US"/>
+                        </w:rPr>
+                        <w:t>mengubah</w:t>
+                      </w:r>
+                      <w:proofErr w:type="spellEnd"/>
+                      <w:r>
+                        <w:rPr>
+                          <w:rFonts w:ascii="Arial Nova Light" w:hAnsi="Arial Nova Light" w:cs="Arial"/>
+                          <w:lang w:val="en-US"/>
+                        </w:rPr>
+                        <w:t xml:space="preserve"> integer </w:t>
+                      </w:r>
+                      <w:proofErr w:type="spellStart"/>
+                      <w:r>
+                        <w:rPr>
+                          <w:rFonts w:ascii="Arial Nova Light" w:hAnsi="Arial Nova Light" w:cs="Arial"/>
+                          <w:lang w:val="en-US"/>
+                        </w:rPr>
+                        <w:t>menjadi</w:t>
+                      </w:r>
+                      <w:proofErr w:type="spellEnd"/>
+                      <w:r>
+                        <w:rPr>
+                          <w:rFonts w:ascii="Arial Nova Light" w:hAnsi="Arial Nova Light" w:cs="Arial"/>
+                          <w:lang w:val="en-US"/>
+                        </w:rPr>
+                        <w:t xml:space="preserve"> string. Kita </w:t>
+                      </w:r>
+                      <w:proofErr w:type="spellStart"/>
+                      <w:r>
+                        <w:rPr>
+                          <w:rFonts w:ascii="Arial Nova Light" w:hAnsi="Arial Nova Light" w:cs="Arial"/>
+                          <w:lang w:val="en-US"/>
+                        </w:rPr>
+                        <w:t>bisa</w:t>
+                      </w:r>
+                      <w:proofErr w:type="spellEnd"/>
+                      <w:r>
+                        <w:rPr>
+                          <w:rFonts w:ascii="Arial Nova Light" w:hAnsi="Arial Nova Light" w:cs="Arial"/>
+                          <w:lang w:val="en-US"/>
+                        </w:rPr>
+                        <w:t xml:space="preserve"> </w:t>
+                      </w:r>
+                      <w:proofErr w:type="spellStart"/>
+                      <w:r>
+                        <w:rPr>
+                          <w:rFonts w:ascii="Arial Nova Light" w:hAnsi="Arial Nova Light" w:cs="Arial"/>
+                          <w:lang w:val="en-US"/>
+                        </w:rPr>
+                        <w:t>mengubah</w:t>
+                      </w:r>
+                      <w:proofErr w:type="spellEnd"/>
+                      <w:r>
+                        <w:rPr>
+                          <w:rFonts w:ascii="Arial Nova Light" w:hAnsi="Arial Nova Light" w:cs="Arial"/>
+                          <w:lang w:val="en-US"/>
+                        </w:rPr>
+                        <w:t xml:space="preserve"> </w:t>
+                      </w:r>
+                      <w:proofErr w:type="spellStart"/>
+                      <w:r>
+                        <w:rPr>
+                          <w:rFonts w:ascii="Arial Nova Light" w:hAnsi="Arial Nova Light" w:cs="Arial"/>
+                          <w:lang w:val="en-US"/>
+                        </w:rPr>
+                        <w:t>menjadi</w:t>
+                      </w:r>
+                      <w:proofErr w:type="spellEnd"/>
+                      <w:r>
+                        <w:rPr>
+                          <w:rFonts w:ascii="Arial Nova Light" w:hAnsi="Arial Nova Light" w:cs="Arial"/>
+                          <w:lang w:val="en-US"/>
+                        </w:rPr>
+                        <w:t xml:space="preserve"> float</w:t>
+                      </w:r>
+                      <w:r>
+                        <w:rPr>
+                          <w:rFonts w:ascii="Arial Nova Light" w:hAnsi="Arial Nova Light" w:cs="Arial"/>
+                          <w:lang w:val="en-US"/>
+                        </w:rPr>
+                        <w:t xml:space="preserve"> dan int </w:t>
+                      </w:r>
+                      <w:proofErr w:type="spellStart"/>
+                      <w:r>
+                        <w:rPr>
+                          <w:rFonts w:ascii="Arial Nova Light" w:hAnsi="Arial Nova Light" w:cs="Arial"/>
+                          <w:lang w:val="en-US"/>
+                        </w:rPr>
+                        <w:t>dengan</w:t>
+                      </w:r>
+                      <w:proofErr w:type="spellEnd"/>
+                      <w:r>
+                        <w:rPr>
+                          <w:rFonts w:ascii="Arial Nova Light" w:hAnsi="Arial Nova Light" w:cs="Arial"/>
+                          <w:lang w:val="en-US"/>
+                        </w:rPr>
+                        <w:t xml:space="preserve"> </w:t>
+                      </w:r>
+                      <w:proofErr w:type="spellStart"/>
+                      <w:r>
+                        <w:rPr>
+                          <w:rFonts w:ascii="Arial Nova Light" w:hAnsi="Arial Nova Light" w:cs="Arial"/>
+                          <w:lang w:val="en-US"/>
+                        </w:rPr>
+                        <w:t>mengubah</w:t>
+                      </w:r>
+                      <w:proofErr w:type="spellEnd"/>
+                      <w:r>
+                        <w:rPr>
+                          <w:rFonts w:ascii="Arial Nova Light" w:hAnsi="Arial Nova Light" w:cs="Arial"/>
+                          <w:lang w:val="en-US"/>
+                        </w:rPr>
+                        <w:t xml:space="preserve"> yang </w:t>
+                      </w:r>
+                      <w:proofErr w:type="spellStart"/>
+                      <w:r>
+                        <w:rPr>
+                          <w:rFonts w:ascii="Arial Nova Light" w:hAnsi="Arial Nova Light" w:cs="Arial"/>
+                          <w:lang w:val="en-US"/>
+                        </w:rPr>
+                        <w:t>ada</w:t>
+                      </w:r>
+                      <w:proofErr w:type="spellEnd"/>
+                      <w:r>
+                        <w:rPr>
+                          <w:rFonts w:ascii="Arial Nova Light" w:hAnsi="Arial Nova Light" w:cs="Arial"/>
+                          <w:lang w:val="en-US"/>
+                        </w:rPr>
+                        <w:t xml:space="preserve"> di </w:t>
+                      </w:r>
+                      <w:proofErr w:type="spellStart"/>
+                      <w:r>
+                        <w:rPr>
+                          <w:rFonts w:ascii="Arial Nova Light" w:hAnsi="Arial Nova Light" w:cs="Arial"/>
+                          <w:lang w:val="en-US"/>
+                        </w:rPr>
+                        <w:t>dalam</w:t>
+                      </w:r>
+                      <w:proofErr w:type="spellEnd"/>
+                      <w:r>
+                        <w:rPr>
+                          <w:rFonts w:ascii="Arial Nova Light" w:hAnsi="Arial Nova Light" w:cs="Arial"/>
+                          <w:lang w:val="en-US"/>
+                        </w:rPr>
+                        <w:t xml:space="preserve"> </w:t>
+                      </w:r>
+                      <w:proofErr w:type="gramStart"/>
+                      <w:r>
+                        <w:rPr>
+                          <w:rFonts w:ascii="Arial Nova Light" w:hAnsi="Arial Nova Light" w:cs="Arial"/>
+                          <w:lang w:val="en-US"/>
+                        </w:rPr>
+                        <w:t>( )</w:t>
+                      </w:r>
+                      <w:proofErr w:type="gramEnd"/>
+                      <w:r>
+                        <w:rPr>
+                          <w:rFonts w:ascii="Arial Nova Light" w:hAnsi="Arial Nova Light" w:cs="Arial"/>
+                          <w:lang w:val="en-US"/>
+                        </w:rPr>
+                        <w:t>.</w:t>
                       </w:r>
                     </w:p>
+                  </w:txbxContent>
+                </v:textbox>
+              </v:roundrect>
+            </w:pict>
+          </mc:Fallback>
+        </mc:AlternateContent>
+      </w:r>
+    </w:p>
+    <w:p>
+      <w:pPr>
+        <w:ind w:left="360"/>
+        <w:rPr>
+          <w:lang w:val="en-US"/>
+        </w:rPr>
+      </w:pPr>
+    </w:p>
+    <w:p>
+      <w:pPr>
+        <w:ind w:left="360"/>
+        <w:rPr>
+          <w:lang w:val="en-US"/>
+        </w:rPr>
+      </w:pPr>
+    </w:p>
+    <w:p/>
+    <w:p>
+      <w:pPr>
+        <w:tabs>
+          <w:tab w:val="left" w:pos="1605"/>
+        </w:tabs>
+        <w:rPr>
+          <w:lang w:val="en-US"/>
+        </w:rPr>
+      </w:pPr>
+    </w:p>
+    <w:p>
+      <w:pPr>
+        <w:rPr>
+          <w:lang w:val="en-US"/>
+        </w:rPr>
+      </w:pPr>
+    </w:p>
+    <w:p>
+      <w:pPr>
+        <w:rPr>
+          <w:lang w:val="en-US"/>
+        </w:rPr>
+      </w:pPr>
+    </w:p>
+    <w:p>
+      <w:pPr>
+        <w:rPr>
+          <w:lang w:val="en-US"/>
+        </w:rPr>
+      </w:pPr>
+      <w:r>
+        <w:rPr>
+          <w:noProof/>
+        </w:rPr>
+        <mc:AlternateContent>
+          <mc:Choice Requires="wps">
+            <w:drawing>
+              <wp:anchor distT="0" distB="0" distL="114300" distR="114300" simplePos="0" relativeHeight="251683840" behindDoc="0" locked="0" layoutInCell="1" allowOverlap="1" wp14:anchorId="647BAB42" wp14:editId="7765EA00">
+                <wp:simplePos x="0" y="0"/>
+                <wp:positionH relativeFrom="column">
+                  <wp:posOffset>-319405</wp:posOffset>
+                </wp:positionH>
+                <wp:positionV relativeFrom="paragraph">
+                  <wp:posOffset>111760</wp:posOffset>
+                </wp:positionV>
+                <wp:extent cx="6600825" cy="4181475"/>
+                <wp:effectExtent l="0" t="0" r="0" b="0"/>
+                <wp:wrapNone/>
+                <wp:docPr id="13" name="Kotak Teks 13"/>
+                <wp:cNvGraphicFramePr/>
+                <a:graphic xmlns:a="http://schemas.openxmlformats.org/drawingml/2006/main">
+                  <a:graphicData uri="http://schemas.microsoft.com/office/word/2010/wordprocessingShape">
+                    <wps:wsp>
+                      <wps:cNvSpPr txBox="1"/>
+                      <wps:spPr>
+                        <a:xfrm>
+                          <a:off x="0" y="0"/>
+                          <a:ext cx="6600825" cy="4181475"/>
+                        </a:xfrm>
+                        <a:prstGeom prst="rect">
+                          <a:avLst/>
+                        </a:prstGeom>
+                        <a:noFill/>
+                        <a:ln w="6350">
+                          <a:noFill/>
+                        </a:ln>
+                      </wps:spPr>
+                      <wps:txbx>
+                        <w:txbxContent>
+                          <w:p>
+                            <w:pPr>
+                              <w:jc w:val="center"/>
+                            </w:pPr>
+                            <w:bookmarkStart w:id="0" w:name="_GoBack"/>
+                            <w:r>
+                              <w:rPr>
+                                <w:noProof/>
+                              </w:rPr>
+                              <w:drawing>
+                                <wp:inline distT="0" distB="0" distL="0" distR="0" wp14:anchorId="4500A030" wp14:editId="440E1818">
+                                  <wp:extent cx="1895806" cy="2330118"/>
+                                  <wp:effectExtent l="0" t="0" r="9525" b="0"/>
+                                  <wp:docPr id="17" name="Gambar 17"/>
+                                  <wp:cNvGraphicFramePr>
+                                    <a:graphicFrameLocks xmlns:a="http://schemas.openxmlformats.org/drawingml/2006/main" noChangeAspect="1"/>
+                                  </wp:cNvGraphicFramePr>
+                                  <a:graphic xmlns:a="http://schemas.openxmlformats.org/drawingml/2006/main">
+                                    <a:graphicData uri="http://schemas.openxmlformats.org/drawingml/2006/picture">
+                                      <pic:pic xmlns:pic="http://schemas.openxmlformats.org/drawingml/2006/picture">
+                                        <pic:nvPicPr>
+                                          <pic:cNvPr id="1" name=""/>
+                                          <pic:cNvPicPr/>
+                                        </pic:nvPicPr>
+                                        <pic:blipFill>
+                                          <a:blip r:embed="rId29"/>
+                                          <a:stretch>
+                                            <a:fillRect/>
+                                          </a:stretch>
+                                        </pic:blipFill>
+                                        <pic:spPr>
+                                          <a:xfrm>
+                                            <a:off x="0" y="0"/>
+                                            <a:ext cx="1910392" cy="2348045"/>
+                                          </a:xfrm>
+                                          <a:prstGeom prst="rect">
+                                            <a:avLst/>
+                                          </a:prstGeom>
+                                        </pic:spPr>
+                                      </pic:pic>
+                                    </a:graphicData>
+                                  </a:graphic>
+                                </wp:inline>
+                              </w:drawing>
+                            </w:r>
+                          </w:p>
+                          <w:bookmarkEnd w:id="0"/>
+                          <w:p>
+                            <w:pPr>
+                              <w:jc w:val="center"/>
+                            </w:pPr>
+                            <w:r>
+                              <w:rPr>
+                                <w:noProof/>
+                              </w:rPr>
+                              <w:drawing>
+                                <wp:inline distT="0" distB="0" distL="0" distR="0" wp14:anchorId="6BBF3592" wp14:editId="21770E9D">
+                                  <wp:extent cx="4305300" cy="1162050"/>
+                                  <wp:effectExtent l="0" t="0" r="0" b="0"/>
+                                  <wp:docPr id="18" name="Gambar 18"/>
+                                  <wp:cNvGraphicFramePr>
+                                    <a:graphicFrameLocks xmlns:a="http://schemas.openxmlformats.org/drawingml/2006/main" noChangeAspect="1"/>
+                                  </wp:cNvGraphicFramePr>
+                                  <a:graphic xmlns:a="http://schemas.openxmlformats.org/drawingml/2006/main">
+                                    <a:graphicData uri="http://schemas.openxmlformats.org/drawingml/2006/picture">
+                                      <pic:pic xmlns:pic="http://schemas.openxmlformats.org/drawingml/2006/picture">
+                                        <pic:nvPicPr>
+                                          <pic:cNvPr id="1" name=""/>
+                                          <pic:cNvPicPr/>
+                                        </pic:nvPicPr>
+                                        <pic:blipFill>
+                                          <a:blip r:embed="rId30"/>
+                                          <a:stretch>
+                                            <a:fillRect/>
+                                          </a:stretch>
+                                        </pic:blipFill>
+                                        <pic:spPr>
+                                          <a:xfrm>
+                                            <a:off x="0" y="0"/>
+                                            <a:ext cx="4305300" cy="1162050"/>
+                                          </a:xfrm>
+                                          <a:prstGeom prst="rect">
+                                            <a:avLst/>
+                                          </a:prstGeom>
+                                        </pic:spPr>
+                                      </pic:pic>
+                                    </a:graphicData>
+                                  </a:graphic>
+                                </wp:inline>
+                              </w:drawing>
+                            </w:r>
+                          </w:p>
+                        </w:txbxContent>
+                      </wps:txbx>
+                      <wps:bodyPr rot="0" spcFirstLastPara="0" vertOverflow="overflow" horzOverflow="overflow" vert="horz" wrap="square" lIns="91440" tIns="45720" rIns="91440" bIns="45720" numCol="1" spcCol="0" rtlCol="0" fromWordArt="0" anchor="t" anchorCtr="0" forceAA="0" compatLnSpc="1">
+                        <a:prstTxWarp prst="textNoShape">
+                          <a:avLst/>
+                        </a:prstTxWarp>
+                        <a:noAutofit/>
+                      </wps:bodyPr>
+                    </wps:wsp>
+                  </a:graphicData>
+                </a:graphic>
+                <wp14:sizeRelH relativeFrom="margin">
+                  <wp14:pctWidth>0</wp14:pctWidth>
+                </wp14:sizeRelH>
+                <wp14:sizeRelV relativeFrom="margin">
+                  <wp14:pctHeight>0</wp14:pctHeight>
+                </wp14:sizeRelV>
+              </wp:anchor>
+            </w:drawing>
+          </mc:Choice>
+          <mc:Fallback>
+            <w:pict>
+              <v:shape w14:anchorId="647BAB42" id="Kotak Teks 13" o:spid="_x0000_s1041" type="#_x0000_t202" style="position:absolute;margin-left:-25.15pt;margin-top:8.8pt;width:519.75pt;height:329.25pt;z-index:251683840;visibility:visible;mso-wrap-style:square;mso-width-percent:0;mso-height-percent:0;mso-wrap-distance-left:9pt;mso-wrap-distance-top:0;mso-wrap-distance-right:9pt;mso-wrap-distance-bottom:0;mso-position-horizontal:absolute;mso-position-horizontal-relative:text;mso-position-vertical:absolute;mso-position-vertical-relative:text;mso-width-percent:0;mso-height-percent:0;mso-width-relative:margin;mso-height-relative:margin;v-text-anchor:top" o:gfxdata="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" filled="f" stroked="f" strokeweight=".5pt">
+                <v:textbox>
+                  <w:txbxContent>
                     <w:p>
                       <w:pPr>
                         <w:jc w:val="center"/>
                       </w:pPr>
+                      <w:bookmarkStart w:id="1" w:name="_GoBack"/>
                       <w:r>
                         <w:rPr>
                           <w:noProof/>
                         </w:rPr>
                         <w:drawing>
-                          <wp:inline distT="0" distB="0" distL="0" distR="0" wp14:anchorId="0C212DA0" wp14:editId="6FE010CA">
-                            <wp:extent cx="2238375" cy="1657350"/>
+                          <wp:inline distT="0" distB="0" distL="0" distR="0" wp14:anchorId="4500A030" wp14:editId="440E1818">
+                            <wp:extent cx="1895806" cy="2330118"/>
                             <wp:effectExtent l="0" t="0" r="9525" b="0"/>
-                            <wp:docPr id="40" name="Gambar 40"/>
+                            <wp:docPr id="17" name="Gambar 17"/>
                             <wp:cNvGraphicFramePr>
                               <a:graphicFrameLocks xmlns:a="http://schemas.openxmlformats.org/drawingml/2006/main" noChangeAspect="1"/>
                             </wp:cNvGraphicFramePr>
@@ -8360,7 +9301,7 @@
                                     <pic:cNvPicPr/>
                                   </pic:nvPicPr>
                                   <pic:blipFill>
-                                    <a:blip r:embed="rId16"/>
+                                    <a:blip r:embed="rId29"/>
                                     <a:stretch>
                                       <a:fillRect/>
                                     </a:stretch>
@@ -8368,7 +9309,7 @@
                                   <pic:spPr>
                                     <a:xfrm>
                                       <a:off x="0" y="0"/>
-                                      <a:ext cx="2238375" cy="1657350"/>
+                                      <a:ext cx="1910392" cy="2348045"/>
                                     </a:xfrm>
                                     <a:prstGeom prst="rect">
                                       <a:avLst/>
@@ -8381,6 +9322,52 @@
                         </w:drawing>
                       </w:r>
                     </w:p>
+                    <w:bookmarkEnd w:id="1"/>
+                    <w:p>
+                      <w:pPr>
+                        <w:jc w:val="center"/>
+                      </w:pPr>
+                      <w:r>
+                        <w:rPr>
+                          <w:noProof/>
+                        </w:rPr>
+                        <w:drawing>
+                          <wp:inline distT="0" distB="0" distL="0" distR="0" wp14:anchorId="6BBF3592" wp14:editId="21770E9D">
+                            <wp:extent cx="4305300" cy="1162050"/>
+                            <wp:effectExtent l="0" t="0" r="0" b="0"/>
+                            <wp:docPr id="18" name="Gambar 18"/>
+                            <wp:cNvGraphicFramePr>
+                              <a:graphicFrameLocks xmlns:a="http://schemas.openxmlformats.org/drawingml/2006/main" noChangeAspect="1"/>
+                            </wp:cNvGraphicFramePr>
+                            <a:graphic xmlns:a="http://schemas.openxmlformats.org/drawingml/2006/main">
+                              <a:graphicData uri="http://schemas.openxmlformats.org/drawingml/2006/picture">
+                                <pic:pic xmlns:pic="http://schemas.openxmlformats.org/drawingml/2006/picture">
+                                  <pic:nvPicPr>
+                                    <pic:cNvPr id="1" name=""/>
+                                    <pic:cNvPicPr/>
+                                  </pic:nvPicPr>
+                                  <pic:blipFill>
+                                    <a:blip r:embed="rId30"/>
+                                    <a:stretch>
+                                      <a:fillRect/>
+                                    </a:stretch>
+                                  </pic:blipFill>
+                                  <pic:spPr>
+                                    <a:xfrm>
+                                      <a:off x="0" y="0"/>
+                                      <a:ext cx="4305300" cy="1162050"/>
+                                    </a:xfrm>
+                                    <a:prstGeom prst="rect">
+                                      <a:avLst/>
+                                    </a:prstGeom>
+                                  </pic:spPr>
+                                </pic:pic>
+                              </a:graphicData>
+                            </a:graphic>
+                          </wp:inline>
+                        </w:drawing>
+                      </w:r>
+                    </w:p>
                   </w:txbxContent>
                 </v:textbox>
               </v:shape>
@@ -8391,6 +9378,53 @@
     </w:p>
     <w:p>
       <w:pPr>
+        <w:rPr>
+          <w:lang w:val="en-US"/>
+        </w:rPr>
+      </w:pPr>
+    </w:p>
+    <w:p>
+      <w:pPr>
+        <w:rPr>
+          <w:lang w:val="en-US"/>
+        </w:rPr>
+      </w:pPr>
+    </w:p>
+    <w:p>
+      <w:pPr>
+        <w:tabs>
+          <w:tab w:val="left" w:pos="3105"/>
+        </w:tabs>
+        <w:rPr>
+          <w:lang w:val="en-US"/>
+        </w:rPr>
+      </w:pPr>
+    </w:p>
+    <w:p>
+      <w:pPr>
+        <w:tabs>
+          <w:tab w:val="left" w:pos="3105"/>
+        </w:tabs>
+        <w:rPr>
+          <w:lang w:val="en-US"/>
+        </w:rPr>
+      </w:pPr>
+    </w:p>
+    <w:p>
+      <w:pPr>
+        <w:tabs>
+          <w:tab w:val="left" w:pos="3105"/>
+        </w:tabs>
+        <w:rPr>
+          <w:lang w:val="en-US"/>
+        </w:rPr>
+      </w:pPr>
+    </w:p>
+    <w:p>
+      <w:pPr>
+        <w:tabs>
+          <w:tab w:val="left" w:pos="3105"/>
+        </w:tabs>
         <w:rPr>
           <w:lang w:val="en-US"/>
         </w:rPr>

</xml_diff>